<commit_message>
Nog klein dingske aan formulier
</commit_message>
<xml_diff>
--- a/OverviewConcepts.docx
+++ b/OverviewConcepts.docx
@@ -884,6 +884,14 @@
                 <w:lang w:val="en-US"/>
               </w:rPr>
             </w:pPr>
+            <w:r>
+              <w:rPr>
+                <w:lang w:val="en-US"/>
+              </w:rPr>
+              <w:t>/</w:t>
+            </w:r>
+            <w:bookmarkStart w:id="0" w:name="_GoBack"/>
+            <w:bookmarkEnd w:id="0"/>
           </w:p>
         </w:tc>
       </w:tr>
@@ -1839,23 +1847,35 @@
               <w:rPr>
                 <w:lang w:val="en-US"/>
               </w:rPr>
-              <w:t>Ju</w:t>
-            </w:r>
-            <w:bookmarkStart w:id="0" w:name="_GoBack"/>
-            <w:bookmarkEnd w:id="0"/>
-            <w:r>
-              <w:rPr>
-                <w:lang w:val="en-US"/>
-              </w:rPr>
-              <w:t>mpingalien.model.program</w:t>
-            </w:r>
-            <w:proofErr w:type="spellEnd"/>
-            <w:r>
-              <w:rPr>
-                <w:lang w:val="en-US"/>
-              </w:rPr>
-              <w:t>: Program: Program(…) (line 13)</w:t>
-            </w:r>
+              <w:t>Jumpingalien.model.</w:t>
+            </w:r>
+            <w:r>
+              <w:rPr>
+                <w:lang w:val="en-US"/>
+              </w:rPr>
+              <w:t>expression</w:t>
+            </w:r>
+            <w:proofErr w:type="spellEnd"/>
+            <w:r>
+              <w:rPr>
+                <w:lang w:val="en-US"/>
+              </w:rPr>
+              <w:t xml:space="preserve">: </w:t>
+            </w:r>
+            <w:r>
+              <w:rPr>
+                <w:lang w:val="en-US"/>
+              </w:rPr>
+              <w:t xml:space="preserve">Expression, </w:t>
+            </w:r>
+            <w:proofErr w:type="spellStart"/>
+            <w:r>
+              <w:rPr>
+                <w:lang w:val="en-US"/>
+              </w:rPr>
+              <w:t>BinaryExpression</w:t>
+            </w:r>
+            <w:proofErr w:type="spellEnd"/>
           </w:p>
         </w:tc>
       </w:tr>

</xml_diff>